<commit_message>
Updated Figure 8 description
</commit_message>
<xml_diff>
--- a/metaware_manuscript_MARKED.docx
+++ b/metaware_manuscript_MARKED.docx
@@ -3541,7 +3541,45 @@
         <w:commentReference w:id="35"/>
       </w:r>
       <w:r>
-        <w:t>The effects of demand characteristics on participants’ responses were not significantly associated with motivation (Panel A), opportunity (Panel B), or prediction (Panel D) ratings. They were, however, significantly associated with belief ratings (Panel C).</w:t>
+        <w:t xml:space="preserve">Scatterplots of relationships between the </w:t>
+      </w:r>
+      <w:r>
+        <w:t xml:space="preserve">observed </w:t>
+      </w:r>
+      <w:r>
+        <w:t>effect</w:t>
+      </w:r>
+      <w:r>
+        <w:t>s</w:t>
+      </w:r>
+      <w:r>
+        <w:t xml:space="preserve"> of demand characteristics </w:t>
+      </w:r>
+      <w:r>
+        <w:t>(y-axis) and motivation (Panel A), opportunity (Panel B), belief (Panel C), and prediction (Panel D) ratings</w:t>
+      </w:r>
+      <w:r>
+        <w:t xml:space="preserve"> (x-axis)</w:t>
+      </w:r>
+      <w:r>
+        <w:t>. Grey dots represent jittered observations</w:t>
+      </w:r>
+      <w:r>
+        <w:t>, black lines represent estimated linear relationship, and the blue ribbons represent the 95% confidence interval for the estimated linear relationship.</w:t>
+      </w:r>
+    </w:p>
+    <w:p>
+      <w:pPr>
+        <w:pStyle w:val="ImageCaption"/>
+      </w:pPr>
+      <w:r>
+        <w:t xml:space="preserve">on participants’ responses </w:t>
+      </w:r>
+      <w:r>
+        <w:t xml:space="preserve">(y-axis) </w:t>
+      </w:r>
+      <w:r>
+        <w:t>were not significantly associated with motivation (Panel A), opportunity (Panel B), or prediction (Panel D) ratings. They were, however, significantly associated with belief ratings (Panel C).</w:t>
       </w:r>
     </w:p>
     <w:p>
@@ -3549,7 +3587,11 @@
         <w:pStyle w:val="BodyText"/>
       </w:pPr>
       <w:r>
-        <w:t xml:space="preserve">If demand effects are driven by response biases, their effects are expected to be moderated by participants’ motivation and opportunity to adjust responses (Figure 1). Inconsistent with this view, we did not find that demand effects were moderated by ratings of motivation, </w:t>
+        <w:t xml:space="preserve">If demand effects are driven by response biases, their effects are expected to be moderated by participants’ motivation and opportunity to adjust responses (Figure 1). Inconsistent with this </w:t>
+      </w:r>
+      <w:r>
+        <w:lastRenderedPageBreak/>
+        <w:t xml:space="preserve">view, we did not find that demand effects were moderated by ratings of motivation, </w:t>
       </w:r>
       <m:oMath>
         <m:r>
@@ -3623,7 +3665,6 @@
         <w:pStyle w:val="BodyText"/>
       </w:pPr>
       <w:r>
-        <w:lastRenderedPageBreak/>
         <w:t xml:space="preserve">If demand effects are driven by placebo, their effects should be moderated by participants’ belief in the communicated hypothesis. Consistent with this view, demand characteristic effects were positively associated with ratings of belief in the experimenter’s hypothesis, </w:t>
       </w:r>
       <m:oMath>
@@ -3828,7 +3869,11 @@
         <w:pStyle w:val="FirstParagraph"/>
       </w:pPr>
       <w:r>
-        <w:t>Contrary to pre-existing conceptualizations of the impact of demand characteristics (Coles, Gaertner, et al., 2022; Rosnow &amp; Rosenthal, 1997), we did not find evidence of two moderators theorized to underlie a response bias mechanism: motivation and opportunity to adjust responses. We did, however, find evidence that such effects are moderated by a measure of participants’ belief in the communicated effect. Given that demand effects appear to depend in part on the extent to which participants’ believe the communicated hypothesis, these results provide preliminary evidence of a placebo-based mechanism.</w:t>
+        <w:t xml:space="preserve">Contrary to pre-existing conceptualizations of the impact of demand characteristics (Coles, Gaertner, et al., 2022; Rosnow &amp; Rosenthal, 1997), we did not find evidence of two moderators theorized to underlie a response bias mechanism: motivation and opportunity to adjust responses. We did, however, find evidence that such effects are moderated by a measure of participants’ belief in the communicated effect. Given that demand effects appear to depend in </w:t>
+      </w:r>
+      <w:r>
+        <w:lastRenderedPageBreak/>
+        <w:t>part on the extent to which participants’ believe the communicated hypothesis, these results provide preliminary evidence of a placebo-based mechanism.</w:t>
       </w:r>
     </w:p>
     <w:p>
@@ -3836,7 +3881,6 @@
         <w:pStyle w:val="BodyText"/>
       </w:pPr>
       <w:r>
-        <w:lastRenderedPageBreak/>
         <w:t>In the current study, we relied on moderator ratings from a new set of raters. This strategy was necessary because researchers have rarely measured these proposed moderators. However, the approach has several limitations. First, raters may not have had enough information to make an accurate prediction about other participants’ motivation, opportunity to adjust responses, and belief in the communicated hypothesis. For the sake of feasibility, we gave participants a short summary of the study. However, we don’t know how well participants could imagine the reality of being in these studies. Indeed, to gauge the impact of demand characteristics, other researchers have provided participants with extensive information about the study – even running them through the full procedure (Orne, 1969). Thus, participants might have provided more valid ratings if they had more information about the studies (e.g., video recreations of the procedures).</w:t>
       </w:r>
     </w:p>
@@ -4116,7 +4160,10 @@
       </w:pPr>
       <w:r>
         <w:lastRenderedPageBreak/>
-        <w:t xml:space="preserve">Next, we examined the role of motivation, opportunity, and belief. For each of these potential moderators, we fit mixed-effect regressions containing (a) facial pose and block number as effect-coded factors, (b) the moderator entered mean-centered as a continuous variable, (c) a higher-order facial pose by moderator interaction term, and (d) random intercepts for participants. Results indicated that the effect of facial poses on happiness tended to be </w:t>
+        <w:t xml:space="preserve">Next, we examined the role of motivation, opportunity, and belief. For each of these potential moderators, we fit mixed-effect regressions containing (a) facial pose and block number as effect-coded factors, (b) the moderator </w:t>
+      </w:r>
+      <w:r>
+        <w:t xml:space="preserve">entered mean-centered as a continuous variable, (c) a higher-order facial pose by moderator interaction term, and (d) random intercepts for participants. Results indicated that the effect of facial poses on happiness tended to be </w:t>
       </w:r>
       <w:r>
         <w:rPr>
@@ -4150,6 +4197,7 @@
       <w:r>
         <w:t xml:space="preserve">. However, the estimation of this moderating relationship was not significant, </w:t>
       </w:r>
+      <w:proofErr w:type="gramStart"/>
       <w:r>
         <w:rPr>
           <w:i/>
@@ -4158,7 +4206,11 @@
         <w:t>t</w:t>
       </w:r>
       <w:r>
-        <w:t xml:space="preserve">(472.40) = 1.86, </w:t>
+        <w:t>(</w:t>
+      </w:r>
+      <w:proofErr w:type="gramEnd"/>
+      <w:r>
+        <w:t xml:space="preserve">472.40) = 1.86, </w:t>
       </w:r>
       <w:r>
         <w:rPr>
@@ -4168,7 +4220,13 @@
         <w:t>p</w:t>
       </w:r>
       <w:r>
-        <w:t xml:space="preserve"> = .063. Furthermore, the estimation of this moderating relationship was less robust when including participants who did not correctly identify the communicated hypothesis</w:t>
+        <w:t xml:space="preserve"> = .063.</w:t>
+      </w:r>
+      <w:r>
+        <w:t xml:space="preserve"> </w:t>
+      </w:r>
+      <w:r>
+        <w:t>Furthermore, the estimation of this moderating relationship was less robust when including participants who did not correctly identify the communicated hypothesis</w:t>
       </w:r>
       <w:commentRangeStart w:id="46"/>
       <w:r>
@@ -4320,7 +4378,13 @@
         <w:pStyle w:val="BodyText"/>
       </w:pPr>
       <w:r>
-        <w:t xml:space="preserve">The previous analyses provide preliminary evidence that participants’ beliefs – and potentially also their motivation to provide hypothesis consistent responses – moderate facial feedback effects. They do not, however, test whether these factors drive the effects of </w:t>
+        <w:rPr>
+          <w:highlight w:val="yellow"/>
+        </w:rPr>
+        <w:t>The</w:t>
+      </w:r>
+      <w:r>
+        <w:t xml:space="preserve"> previous analyses provide preliminary evidence that participants’ beliefs – and potentially also their motivation to provide hypothesis consistent responses – moderate facial feedback effects. They do not, however, test whether these factors drive the effects of </w:t>
       </w:r>
       <w:r>
         <w:rPr>
@@ -6618,9 +6682,45 @@
 
 <file path=word/commentsExtensible.xml><?xml version="1.0" encoding="utf-8"?>
 <w16cex:commentsExtensible xmlns:wpc="http://schemas.microsoft.com/office/word/2010/wordprocessingCanvas" xmlns:cx="http://schemas.microsoft.com/office/drawing/2014/chartex" xmlns:cx1="http://schemas.microsoft.com/office/drawing/2015/9/8/chartex" xmlns:cx2="http://schemas.microsoft.com/office/drawing/2015/10/21/chartex" xmlns:cx3="http://schemas.microsoft.com/office/drawing/2016/5/9/chartex" xmlns:cx4="http://schemas.microsoft.com/office/drawing/2016/5/10/chartex" xmlns:cx5="http://schemas.microsoft.com/office/drawing/2016/5/11/chartex" xmlns:cx6="http://schemas.microsoft.com/office/drawing/2016/5/12/chartex" xmlns:cx7="http://schemas.microsoft.com/office/drawing/2016/5/13/chartex" xmlns:cx8="http://schemas.microsoft.com/office/drawing/2016/5/14/chartex" xmlns:cr="http://schemas.microsoft.com/office/comments/2020/reactions" xmlns:mc="http://schemas.openxmlformats.org/markup-compatibility/2006" xmlns:aink="http://schemas.microsoft.com/office/drawing/2016/ink" xmlns:am3d="http://schemas.microsoft.com/office/drawing/2017/model3d" xmlns:o="urn:schemas-microsoft-com:office:office" xmlns:oel="http://schemas.microsoft.com/office/2019/extlst" xmlns:r="http://schemas.openxmlformats.org/officeDocument/2006/relationships" xmlns:m="http://schemas.openxmlformats.org/officeDocument/2006/math" xmlns:v="urn:schemas-microsoft-com:vml" xmlns:wp14="http://schemas.microsoft.com/office/word/2010/wordprocessingDrawing" xmlns:wp="http://schemas.openxmlformats.org/drawingml/2006/wordprocessingDrawing" xmlns:w10="urn:schemas-microsoft-com:office:word" xmlns:w="http://schemas.openxmlformats.org/wordprocessingml/2006/main" xmlns:w14="http://schemas.microsoft.com/office/word/2010/wordml" xmlns:w15="http://schemas.microsoft.com/office/word/2012/wordml" xmlns:w16cex="http://schemas.microsoft.com/office/word/2018/wordml/cex" xmlns:w16cid="http://schemas.microsoft.com/office/word/2016/wordml/cid" xmlns:w16="http://schemas.microsoft.com/office/word/2018/wordml" xmlns:w16sdtdh="http://schemas.microsoft.com/office/word/2020/wordml/sdtdatahash" xmlns:w16se="http://schemas.microsoft.com/office/word/2015/wordml/symex" xmlns:wpg="http://schemas.microsoft.com/office/word/2010/wordprocessingGroup" xmlns:wpi="http://schemas.microsoft.com/office/word/2010/wordprocessingInk" xmlns:wne="http://schemas.microsoft.com/office/word/2006/wordml" xmlns:wps="http://schemas.microsoft.com/office/word/2010/wordprocessingShape" mc:Ignorable="w14 w15 w16se w16cid w16 w16cex w16sdtdh cr wp14">
-  <w16cex:commentExtensible w16cex:durableId="3B7F981B" w16cex:dateUtc="2023-10-06T17:17:00Z"/>
-  <w16cex:commentExtensible w16cex:durableId="6F65F3FF" w16cex:dateUtc="2023-10-06T17:17:00Z"/>
-  <w16cex:commentExtensible w16cex:durableId="0BB92D47" w16cex:dateUtc="2023-10-06T17:18:00Z"/>
+  <w16cex:commentExtensible w16cex:durableId="3B7F981B" w16cex:dateUtc="2023-10-06T17:17:00Z">
+    <w16cex:extLst>
+      <w16:ext w16:uri="{CE6994B0-6A32-4C9F-8C6B-6E91EDA988CE}">
+        <cr:reactions xmlns:cr="http://schemas.microsoft.com/office/comments/2020/reactions">
+          <cr:reaction reactionType="1">
+            <cr:reactionInfo dateUtc="2023-10-07T17:10:40Z">
+              <cr:user userId="S::ncoles@stanford.edu::06c60576-8bd9-444f-80f9-7df2c867a4e1" userProvider="AD" userName="Nicholas Alvaro Coles"/>
+            </cr:reactionInfo>
+          </cr:reaction>
+        </cr:reactions>
+      </w16:ext>
+    </w16cex:extLst>
+  </w16cex:commentExtensible>
+  <w16cex:commentExtensible w16cex:durableId="6F65F3FF" w16cex:dateUtc="2023-10-06T17:17:00Z">
+    <w16cex:extLst>
+      <w16:ext w16:uri="{CE6994B0-6A32-4C9F-8C6B-6E91EDA988CE}">
+        <cr:reactions xmlns:cr="http://schemas.microsoft.com/office/comments/2020/reactions">
+          <cr:reaction reactionType="1">
+            <cr:reactionInfo dateUtc="2023-10-07T17:10:45Z">
+              <cr:user userId="S::ncoles@stanford.edu::06c60576-8bd9-444f-80f9-7df2c867a4e1" userProvider="AD" userName="Nicholas Alvaro Coles"/>
+            </cr:reactionInfo>
+          </cr:reaction>
+        </cr:reactions>
+      </w16:ext>
+    </w16cex:extLst>
+  </w16cex:commentExtensible>
+  <w16cex:commentExtensible w16cex:durableId="0BB92D47" w16cex:dateUtc="2023-10-06T17:18:00Z">
+    <w16cex:extLst>
+      <w16:ext w16:uri="{CE6994B0-6A32-4C9F-8C6B-6E91EDA988CE}">
+        <cr:reactions xmlns:cr="http://schemas.microsoft.com/office/comments/2020/reactions">
+          <cr:reaction reactionType="1">
+            <cr:reactionInfo dateUtc="2023-10-07T17:10:46Z">
+              <cr:user userId="S::ncoles@stanford.edu::06c60576-8bd9-444f-80f9-7df2c867a4e1" userProvider="AD" userName="Nicholas Alvaro Coles"/>
+            </cr:reactionInfo>
+          </cr:reaction>
+        </cr:reactions>
+      </w16:ext>
+    </w16cex:extLst>
+  </w16cex:commentExtensible>
   <w16cex:commentExtensible w16cex:durableId="768911B3" w16cex:dateUtc="2023-10-06T17:25:00Z"/>
   <w16cex:commentExtensible w16cex:durableId="41E32CF6" w16cex:dateUtc="2023-10-06T17:31:00Z"/>
   <w16cex:commentExtensible w16cex:durableId="18E83FC8" w16cex:dateUtc="2023-10-06T17:35:00Z"/>
@@ -6630,18 +6730,162 @@
   <w16cex:commentExtensible w16cex:durableId="6EEEE4A5" w16cex:dateUtc="2023-10-06T17:39:00Z"/>
   <w16cex:commentExtensible w16cex:durableId="55E096B8" w16cex:dateUtc="2023-10-06T17:39:00Z"/>
   <w16cex:commentExtensible w16cex:durableId="4B744D9C" w16cex:dateUtc="2023-10-06T17:39:00Z"/>
-  <w16cex:commentExtensible w16cex:durableId="562DEB5F" w16cex:dateUtc="2023-10-06T17:54:00Z"/>
-  <w16cex:commentExtensible w16cex:durableId="06CBE6C7" w16cex:dateUtc="2023-10-06T17:55:00Z"/>
-  <w16cex:commentExtensible w16cex:durableId="149B760B" w16cex:dateUtc="2023-10-06T17:51:00Z"/>
-  <w16cex:commentExtensible w16cex:durableId="6D057436" w16cex:dateUtc="2023-10-06T17:51:00Z"/>
-  <w16cex:commentExtensible w16cex:durableId="62D7D2CF" w16cex:dateUtc="2023-10-06T17:51:00Z"/>
-  <w16cex:commentExtensible w16cex:durableId="5A525C8F" w16cex:dateUtc="2023-10-06T17:52:00Z"/>
-  <w16cex:commentExtensible w16cex:durableId="0C9CA318" w16cex:dateUtc="2023-10-06T17:52:00Z"/>
-  <w16cex:commentExtensible w16cex:durableId="7262A595" w16cex:dateUtc="2023-10-06T17:52:00Z"/>
-  <w16cex:commentExtensible w16cex:durableId="251B9D28" w16cex:dateUtc="2023-10-06T17:52:00Z"/>
-  <w16cex:commentExtensible w16cex:durableId="22A174D2" w16cex:dateUtc="2023-10-06T17:52:00Z"/>
-  <w16cex:commentExtensible w16cex:durableId="45DE7B87" w16cex:dateUtc="2023-10-06T17:52:00Z"/>
-  <w16cex:commentExtensible w16cex:durableId="3172D504" w16cex:dateUtc="2023-10-06T17:52:00Z"/>
+  <w16cex:commentExtensible w16cex:durableId="562DEB5F" w16cex:dateUtc="2023-10-06T17:54:00Z">
+    <w16cex:extLst>
+      <w16:ext w16:uri="{CE6994B0-6A32-4C9F-8C6B-6E91EDA988CE}">
+        <cr:reactions xmlns:cr="http://schemas.microsoft.com/office/comments/2020/reactions">
+          <cr:reaction reactionType="1">
+            <cr:reactionInfo dateUtc="2023-10-07T19:48:05Z">
+              <cr:user userId="S::ncoles@stanford.edu::06c60576-8bd9-444f-80f9-7df2c867a4e1" userProvider="AD" userName="Nicholas Alvaro Coles"/>
+            </cr:reactionInfo>
+          </cr:reaction>
+        </cr:reactions>
+      </w16:ext>
+    </w16cex:extLst>
+  </w16cex:commentExtensible>
+  <w16cex:commentExtensible w16cex:durableId="06CBE6C7" w16cex:dateUtc="2023-10-06T17:55:00Z">
+    <w16cex:extLst>
+      <w16:ext w16:uri="{CE6994B0-6A32-4C9F-8C6B-6E91EDA988CE}">
+        <cr:reactions xmlns:cr="http://schemas.microsoft.com/office/comments/2020/reactions">
+          <cr:reaction reactionType="1">
+            <cr:reactionInfo dateUtc="2023-10-07T19:40:20Z">
+              <cr:user userId="S::ncoles@stanford.edu::06c60576-8bd9-444f-80f9-7df2c867a4e1" userProvider="AD" userName="Nicholas Alvaro Coles"/>
+            </cr:reactionInfo>
+          </cr:reaction>
+        </cr:reactions>
+      </w16:ext>
+    </w16cex:extLst>
+  </w16cex:commentExtensible>
+  <w16cex:commentExtensible w16cex:durableId="149B760B" w16cex:dateUtc="2023-10-06T17:51:00Z">
+    <w16cex:extLst>
+      <w16:ext w16:uri="{CE6994B0-6A32-4C9F-8C6B-6E91EDA988CE}">
+        <cr:reactions xmlns:cr="http://schemas.microsoft.com/office/comments/2020/reactions">
+          <cr:reaction reactionType="1">
+            <cr:reactionInfo dateUtc="2023-10-07T17:11:37Z">
+              <cr:user userId="S::ncoles@stanford.edu::06c60576-8bd9-444f-80f9-7df2c867a4e1" userProvider="AD" userName="Nicholas Alvaro Coles"/>
+            </cr:reactionInfo>
+          </cr:reaction>
+        </cr:reactions>
+      </w16:ext>
+    </w16cex:extLst>
+  </w16cex:commentExtensible>
+  <w16cex:commentExtensible w16cex:durableId="6D057436" w16cex:dateUtc="2023-10-06T17:51:00Z">
+    <w16cex:extLst>
+      <w16:ext w16:uri="{CE6994B0-6A32-4C9F-8C6B-6E91EDA988CE}">
+        <cr:reactions xmlns:cr="http://schemas.microsoft.com/office/comments/2020/reactions">
+          <cr:reaction reactionType="1">
+            <cr:reactionInfo dateUtc="2023-10-07T17:32:15Z">
+              <cr:user userId="S::ncoles@stanford.edu::06c60576-8bd9-444f-80f9-7df2c867a4e1" userProvider="AD" userName="Nicholas Alvaro Coles"/>
+            </cr:reactionInfo>
+          </cr:reaction>
+        </cr:reactions>
+      </w16:ext>
+    </w16cex:extLst>
+  </w16cex:commentExtensible>
+  <w16cex:commentExtensible w16cex:durableId="62D7D2CF" w16cex:dateUtc="2023-10-06T17:51:00Z">
+    <w16cex:extLst>
+      <w16:ext w16:uri="{CE6994B0-6A32-4C9F-8C6B-6E91EDA988CE}">
+        <cr:reactions xmlns:cr="http://schemas.microsoft.com/office/comments/2020/reactions">
+          <cr:reaction reactionType="1">
+            <cr:reactionInfo dateUtc="2023-10-07T19:24:11Z">
+              <cr:user userId="S::ncoles@stanford.edu::06c60576-8bd9-444f-80f9-7df2c867a4e1" userProvider="AD" userName="Nicholas Alvaro Coles"/>
+            </cr:reactionInfo>
+          </cr:reaction>
+        </cr:reactions>
+      </w16:ext>
+    </w16cex:extLst>
+  </w16cex:commentExtensible>
+  <w16cex:commentExtensible w16cex:durableId="5A525C8F" w16cex:dateUtc="2023-10-06T17:52:00Z">
+    <w16cex:extLst>
+      <w16:ext w16:uri="{CE6994B0-6A32-4C9F-8C6B-6E91EDA988CE}">
+        <cr:reactions xmlns:cr="http://schemas.microsoft.com/office/comments/2020/reactions">
+          <cr:reaction reactionType="1">
+            <cr:reactionInfo dateUtc="2023-10-07T19:24:12Z">
+              <cr:user userId="S::ncoles@stanford.edu::06c60576-8bd9-444f-80f9-7df2c867a4e1" userProvider="AD" userName="Nicholas Alvaro Coles"/>
+            </cr:reactionInfo>
+          </cr:reaction>
+        </cr:reactions>
+      </w16:ext>
+    </w16cex:extLst>
+  </w16cex:commentExtensible>
+  <w16cex:commentExtensible w16cex:durableId="0C9CA318" w16cex:dateUtc="2023-10-06T17:52:00Z">
+    <w16cex:extLst>
+      <w16:ext w16:uri="{CE6994B0-6A32-4C9F-8C6B-6E91EDA988CE}">
+        <cr:reactions xmlns:cr="http://schemas.microsoft.com/office/comments/2020/reactions">
+          <cr:reaction reactionType="1">
+            <cr:reactionInfo dateUtc="2023-10-07T19:24:14Z">
+              <cr:user userId="S::ncoles@stanford.edu::06c60576-8bd9-444f-80f9-7df2c867a4e1" userProvider="AD" userName="Nicholas Alvaro Coles"/>
+            </cr:reactionInfo>
+          </cr:reaction>
+        </cr:reactions>
+      </w16:ext>
+    </w16cex:extLst>
+  </w16cex:commentExtensible>
+  <w16cex:commentExtensible w16cex:durableId="7262A595" w16cex:dateUtc="2023-10-06T17:52:00Z">
+    <w16cex:extLst>
+      <w16:ext w16:uri="{CE6994B0-6A32-4C9F-8C6B-6E91EDA988CE}">
+        <cr:reactions xmlns:cr="http://schemas.microsoft.com/office/comments/2020/reactions">
+          <cr:reaction reactionType="1">
+            <cr:reactionInfo dateUtc="2023-10-07T19:24:16Z">
+              <cr:user userId="S::ncoles@stanford.edu::06c60576-8bd9-444f-80f9-7df2c867a4e1" userProvider="AD" userName="Nicholas Alvaro Coles"/>
+            </cr:reactionInfo>
+          </cr:reaction>
+        </cr:reactions>
+      </w16:ext>
+    </w16cex:extLst>
+  </w16cex:commentExtensible>
+  <w16cex:commentExtensible w16cex:durableId="251B9D28" w16cex:dateUtc="2023-10-06T17:52:00Z">
+    <w16cex:extLst>
+      <w16:ext w16:uri="{CE6994B0-6A32-4C9F-8C6B-6E91EDA988CE}">
+        <cr:reactions xmlns:cr="http://schemas.microsoft.com/office/comments/2020/reactions">
+          <cr:reaction reactionType="1">
+            <cr:reactionInfo dateUtc="2023-10-07T19:37:12Z">
+              <cr:user userId="S::ncoles@stanford.edu::06c60576-8bd9-444f-80f9-7df2c867a4e1" userProvider="AD" userName="Nicholas Alvaro Coles"/>
+            </cr:reactionInfo>
+          </cr:reaction>
+        </cr:reactions>
+      </w16:ext>
+    </w16cex:extLst>
+  </w16cex:commentExtensible>
+  <w16cex:commentExtensible w16cex:durableId="22A174D2" w16cex:dateUtc="2023-10-06T17:52:00Z">
+    <w16cex:extLst>
+      <w16:ext w16:uri="{CE6994B0-6A32-4C9F-8C6B-6E91EDA988CE}">
+        <cr:reactions xmlns:cr="http://schemas.microsoft.com/office/comments/2020/reactions">
+          <cr:reaction reactionType="1">
+            <cr:reactionInfo dateUtc="2023-10-07T19:37:13Z">
+              <cr:user userId="S::ncoles@stanford.edu::06c60576-8bd9-444f-80f9-7df2c867a4e1" userProvider="AD" userName="Nicholas Alvaro Coles"/>
+            </cr:reactionInfo>
+          </cr:reaction>
+        </cr:reactions>
+      </w16:ext>
+    </w16cex:extLst>
+  </w16cex:commentExtensible>
+  <w16cex:commentExtensible w16cex:durableId="45DE7B87" w16cex:dateUtc="2023-10-06T17:52:00Z">
+    <w16cex:extLst>
+      <w16:ext w16:uri="{CE6994B0-6A32-4C9F-8C6B-6E91EDA988CE}">
+        <cr:reactions xmlns:cr="http://schemas.microsoft.com/office/comments/2020/reactions">
+          <cr:reaction reactionType="1">
+            <cr:reactionInfo dateUtc="2023-10-07T19:37:14Z">
+              <cr:user userId="S::ncoles@stanford.edu::06c60576-8bd9-444f-80f9-7df2c867a4e1" userProvider="AD" userName="Nicholas Alvaro Coles"/>
+            </cr:reactionInfo>
+          </cr:reaction>
+        </cr:reactions>
+      </w16:ext>
+    </w16cex:extLst>
+  </w16cex:commentExtensible>
+  <w16cex:commentExtensible w16cex:durableId="3172D504" w16cex:dateUtc="2023-10-06T17:52:00Z">
+    <w16cex:extLst>
+      <w16:ext w16:uri="{CE6994B0-6A32-4C9F-8C6B-6E91EDA988CE}">
+        <cr:reactions xmlns:cr="http://schemas.microsoft.com/office/comments/2020/reactions">
+          <cr:reaction reactionType="1">
+            <cr:reactionInfo dateUtc="2023-10-07T19:37:15Z">
+              <cr:user userId="S::ncoles@stanford.edu::06c60576-8bd9-444f-80f9-7df2c867a4e1" userProvider="AD" userName="Nicholas Alvaro Coles"/>
+            </cr:reactionInfo>
+          </cr:reaction>
+        </cr:reactions>
+      </w16:ext>
+    </w16cex:extLst>
+  </w16cex:commentExtensible>
   <w16cex:commentExtensible w16cex:durableId="014145E2" w16cex:dateUtc="2023-10-06T17:45:00Z"/>
   <w16cex:commentExtensible w16cex:durableId="25D5CE18" w16cex:dateUtc="2023-10-06T17:45:00Z"/>
   <w16cex:commentExtensible w16cex:durableId="34D2AA64" w16cex:dateUtc="2023-10-06T17:46:00Z"/>

</xml_diff>